<commit_message>
Update PACE TA ICE Access Instruction
</commit_message>
<xml_diff>
--- a/Higher Ed Files and Code/Resource Management/PACE ICE Setup.docx
+++ b/Higher Ed Files and Code/Resource Management/PACE ICE Setup.docx
@@ -112,7 +112,15 @@
         <w:t>)</w:t>
       </w:r>
       <w:r>
-        <w:t xml:space="preserve"> to be added to a ICE cluster, if the PI already has access.</w:t>
+        <w:t xml:space="preserve"> to be added to </w:t>
+      </w:r>
+      <w:proofErr w:type="gramStart"/>
+      <w:r>
+        <w:t>a</w:t>
+      </w:r>
+      <w:proofErr w:type="gramEnd"/>
+      <w:r>
+        <w:t xml:space="preserve"> ICE cluster, if the PI already has access.</w:t>
       </w:r>
     </w:p>
     <w:p/>
@@ -138,6 +146,7 @@
         <w:rPr>
           <w:b/>
           <w:bCs/>
+          <w:lang w:val="vi-VN"/>
         </w:rPr>
       </w:pPr>
       <w:r>
@@ -151,13 +160,70 @@
     <w:p>
       <w:pPr>
         <w:rPr>
-          <w:b/>
-          <w:bCs/>
+          <w:lang w:val="vi-VN"/>
         </w:rPr>
       </w:pPr>
+      <w:r>
+        <w:rPr>
+          <w:lang w:val="vi-VN"/>
+        </w:rPr>
+        <w:t xml:space="preserve">To acquire PACE TA Access: Contact </w:t>
+      </w:r>
+      <w:hyperlink r:id="rId10" w:history="1">
+        <w:r>
+          <w:rPr>
+            <w:rStyle w:val="Hyperlink"/>
+            <w:lang w:val="vi-VN"/>
+          </w:rPr>
+          <w:t>david.mercer@cc.gatech.edu</w:t>
+        </w:r>
+      </w:hyperlink>
+      <w:r>
+        <w:rPr>
+          <w:lang w:val="vi-VN"/>
+        </w:rPr>
+        <w:t xml:space="preserve"> and </w:t>
+      </w:r>
+      <w:hyperlink r:id="rId11" w:history="1">
+        <w:r>
+          <w:rPr>
+            <w:rStyle w:val="Hyperlink"/>
+            <w:lang w:val="vi-VN"/>
+          </w:rPr>
+          <w:t>academicresources@cc.gatech.edu</w:t>
+        </w:r>
+      </w:hyperlink>
+      <w:r>
+        <w:rPr>
+          <w:lang w:val="vi-VN"/>
+        </w:rPr>
+        <w:t xml:space="preserve"> for gaining PACE TA Access. (Guidance reference: </w:t>
+      </w:r>
+      <w:hyperlink r:id="rId12" w:tgtFrame="_blank" w:history="1">
+        <w:r>
+          <w:rPr>
+            <w:rStyle w:val="Hyperlink"/>
+          </w:rPr>
+          <w:t>https://gatech.service-now.com/home?id=kb_article_view&amp;sysparm_article=KB0042194</w:t>
+        </w:r>
+      </w:hyperlink>
+      <w:r>
+        <w:rPr>
+          <w:lang w:val="vi-VN"/>
+        </w:rPr>
+        <w:t>)</w:t>
+      </w:r>
     </w:p>
     <w:p>
-      <w:r>
+      <w:pPr>
+        <w:rPr>
+          <w:lang w:val="vi-VN"/>
+        </w:rPr>
+      </w:pPr>
+      <w:r>
+        <w:rPr>
+          <w:lang w:val="vi-VN"/>
+        </w:rPr>
         <w:t>TODO</w:t>
       </w:r>
     </w:p>
@@ -774,7 +840,6 @@
   <w:style w:type="character" w:default="1" w:styleId="DefaultParagraphFont">
     <w:name w:val="Default Paragraph Font"/>
     <w:uiPriority w:val="1"/>
-    <w:semiHidden/>
     <w:unhideWhenUsed/>
   </w:style>
   <w:style w:type="table" w:default="1" w:styleId="TableNormal">

</xml_diff>

<commit_message>
Update PACE ICE Setup
</commit_message>
<xml_diff>
--- a/Higher Ed Files and Code/Resource Management/PACE ICE Setup.docx
+++ b/Higher Ed Files and Code/Resource Management/PACE ICE Setup.docx
@@ -197,7 +197,19 @@
         <w:rPr>
           <w:lang w:val="vi-VN"/>
         </w:rPr>
-        <w:t xml:space="preserve"> for gaining PACE TA Access. (Guidance reference: </w:t>
+        <w:t xml:space="preserve"> for gaining PACE TA Access. </w:t>
+      </w:r>
+      <w:r>
+        <w:rPr>
+          <w:lang w:val="vi-VN"/>
+        </w:rPr>
+        <w:t xml:space="preserve">Note to them that you are the new TA for CS8903 class and need PACE TA access. CC Nicholas Lytle and Bree. </w:t>
+      </w:r>
+      <w:r>
+        <w:rPr>
+          <w:lang w:val="vi-VN"/>
+        </w:rPr>
+        <w:t xml:space="preserve">(Guidance reference: </w:t>
       </w:r>
       <w:hyperlink r:id="rId12" w:tgtFrame="_blank" w:history="1">
         <w:r>
@@ -840,6 +852,7 @@
   <w:style w:type="character" w:default="1" w:styleId="DefaultParagraphFont">
     <w:name w:val="Default Paragraph Font"/>
     <w:uiPriority w:val="1"/>
+    <w:semiHidden/>
     <w:unhideWhenUsed/>
   </w:style>
   <w:style w:type="table" w:default="1" w:styleId="TableNormal">

</xml_diff>